<commit_message>
Added a few paragraphs to the report introduction
</commit_message>
<xml_diff>
--- a/TriviaQA Assignment.docx
+++ b/TriviaQA Assignment.docx
@@ -1,10 +1,10 @@
 
 <file path=word/document.xml><?xml version="1.0" encoding="utf-8"?>
-<w:document xmlns:wpc="http://schemas.microsoft.com/office/word/2010/wordprocessingCanvas" xmlns:cx="http://schemas.microsoft.com/office/drawing/2014/chartex" xmlns:cx1="http://schemas.microsoft.com/office/drawing/2015/9/8/chartex" xmlns:cx2="http://schemas.microsoft.com/office/drawing/2015/10/21/chartex" xmlns:cx3="http://schemas.microsoft.com/office/drawing/2016/5/9/chartex" xmlns:cx4="http://schemas.microsoft.com/office/drawing/2016/5/10/chartex" xmlns:cx5="http://schemas.microsoft.com/office/drawing/2016/5/11/chartex" xmlns:cx6="http://schemas.microsoft.com/office/drawing/2016/5/12/chartex" xmlns:cx7="http://schemas.microsoft.com/office/drawing/2016/5/13/chartex" xmlns:cx8="http://schemas.microsoft.com/office/drawing/2016/5/14/chartex" xmlns:mc="http://schemas.openxmlformats.org/markup-compatibility/2006" xmlns:aink="http://schemas.microsoft.com/office/drawing/2016/ink" xmlns:am3d="http://schemas.microsoft.com/office/drawing/2017/model3d" xmlns:o="urn:schemas-microsoft-com:office:office" xmlns:oel="http://schemas.microsoft.com/office/2019/extlst" xmlns:r="http://schemas.openxmlformats.org/officeDocument/2006/relationships" xmlns:m="http://schemas.openxmlformats.org/officeDocument/2006/math" xmlns:v="urn:schemas-microsoft-com:vml" xmlns:wp14="http://schemas.microsoft.com/office/word/2010/wordprocessingDrawing" xmlns:wp="http://schemas.openxmlformats.org/drawingml/2006/wordprocessingDrawing" xmlns:w10="urn:schemas-microsoft-com:office:word" xmlns:w="http://schemas.openxmlformats.org/wordprocessingml/2006/main" xmlns:w14="http://schemas.microsoft.com/office/word/2010/wordml" xmlns:w15="http://schemas.microsoft.com/office/word/2012/wordml" xmlns:w16cex="http://schemas.microsoft.com/office/word/2018/wordml/cex" xmlns:w16cid="http://schemas.microsoft.com/office/word/2016/wordml/cid" xmlns:w16="http://schemas.microsoft.com/office/word/2018/wordml" xmlns:w16du="http://schemas.microsoft.com/office/word/2023/wordml/word16du" xmlns:w16sdtdh="http://schemas.microsoft.com/office/word/2020/wordml/sdtdatahash" xmlns:w16se="http://schemas.microsoft.com/office/word/2015/wordml/symex" xmlns:wpg="http://schemas.microsoft.com/office/word/2010/wordprocessingGroup" xmlns:wpi="http://schemas.microsoft.com/office/word/2010/wordprocessingInk" xmlns:wne="http://schemas.microsoft.com/office/word/2006/wordml" xmlns:wps="http://schemas.microsoft.com/office/word/2010/wordprocessingShape" mc:Ignorable="w14 w15 w16se w16cid w16 w16cex w16sdtdh w16du wp14">
+<w:document xmlns:wpc="http://schemas.microsoft.com/office/word/2010/wordprocessingCanvas" xmlns:cx="http://schemas.microsoft.com/office/drawing/2014/chartex" xmlns:cx1="http://schemas.microsoft.com/office/drawing/2015/9/8/chartex" xmlns:cx2="http://schemas.microsoft.com/office/drawing/2015/10/21/chartex" xmlns:cx3="http://schemas.microsoft.com/office/drawing/2016/5/9/chartex" xmlns:cx4="http://schemas.microsoft.com/office/drawing/2016/5/10/chartex" xmlns:cx5="http://schemas.microsoft.com/office/drawing/2016/5/11/chartex" xmlns:cx6="http://schemas.microsoft.com/office/drawing/2016/5/12/chartex" xmlns:cx7="http://schemas.microsoft.com/office/drawing/2016/5/13/chartex" xmlns:cx8="http://schemas.microsoft.com/office/drawing/2016/5/14/chartex" xmlns:mc="http://schemas.openxmlformats.org/markup-compatibility/2006" xmlns:aink="http://schemas.microsoft.com/office/drawing/2016/ink" xmlns:am3d="http://schemas.microsoft.com/office/drawing/2017/model3d" xmlns:o="urn:schemas-microsoft-com:office:office" xmlns:oel="http://schemas.microsoft.com/office/2019/extlst" xmlns:r="http://schemas.openxmlformats.org/officeDocument/2006/relationships" xmlns:m="http://schemas.openxmlformats.org/officeDocument/2006/math" xmlns:v="urn:schemas-microsoft-com:vml" xmlns:wp14="http://schemas.microsoft.com/office/word/2010/wordprocessingDrawing" xmlns:wp="http://schemas.openxmlformats.org/drawingml/2006/wordprocessingDrawing" xmlns:w10="urn:schemas-microsoft-com:office:word" xmlns:w="http://schemas.openxmlformats.org/wordprocessingml/2006/main" xmlns:w14="http://schemas.microsoft.com/office/word/2010/wordml" xmlns:w15="http://schemas.microsoft.com/office/word/2012/wordml" xmlns:w16cex="http://schemas.microsoft.com/office/word/2018/wordml/cex" xmlns:w16cid="http://schemas.microsoft.com/office/word/2016/wordml/cid" xmlns:w16="http://schemas.microsoft.com/office/word/2018/wordml" xmlns:w16du="http://schemas.microsoft.com/office/word/2023/wordml/word16du" xmlns:w16sdtdh="http://schemas.microsoft.com/office/word/2020/wordml/sdtdatahash" xmlns:w16sdtfl="http://schemas.microsoft.com/office/word/2024/wordml/sdtformatlock" xmlns:w16se="http://schemas.microsoft.com/office/word/2015/wordml/symex" xmlns:wpg="http://schemas.microsoft.com/office/word/2010/wordprocessingGroup" xmlns:wpi="http://schemas.microsoft.com/office/word/2010/wordprocessingInk" xmlns:wne="http://schemas.microsoft.com/office/word/2006/wordml" xmlns:wps="http://schemas.microsoft.com/office/word/2010/wordprocessingShape" mc:Ignorable="w14 w15 w16se w16cid w16 w16cex w16sdtdh w16sdtfl w16du wp14">
   <w:body>
     <w:p>
       <w:pPr>
-        <w:pStyle w:val="Kop1"/>
+        <w:pStyle w:val="Heading1"/>
       </w:pPr>
       <w:r>
         <w:t>BERT for information retrieval</w:t>
@@ -129,34 +129,446 @@
         <w:rPr>
           <w:lang w:val="en-US"/>
         </w:rPr>
-        <w:t xml:space="preserve">Open-domain question answering models are used extensively to automate the process of finding information based on large databased of documents. </w:t>
-      </w:r>
-    </w:p>
-    <w:p>
-      <w:pPr>
-        <w:rPr>
-          <w:lang w:val="en-US"/>
-        </w:rPr>
-      </w:pPr>
-    </w:p>
-    <w:p>
-      <w:pPr>
-        <w:rPr>
-          <w:lang w:val="en-US"/>
-        </w:rPr>
-      </w:pPr>
-    </w:p>
-    <w:p>
-      <w:pPr>
-        <w:rPr>
-          <w:lang w:val="en-US"/>
-        </w:rPr>
-      </w:pPr>
-      <w:r>
-        <w:rPr>
-          <w:lang w:val="en-US"/>
-        </w:rPr>
-        <w:t xml:space="preserve">In this short paper we present our open-domain question answering LLM that uses the TriviaQA dataset of Joshi et al. (2017). With this dataset that contains question-answer-evidence triplets is, the LLM is trained using different methods for both the retriever and the reader. These methods are presented in the methodology sections and results and conclusions of this research are shown afterwards. </w:t>
+        <w:t>Open-domain question answering</w:t>
+      </w:r>
+      <w:r>
+        <w:rPr>
+          <w:lang w:val="en-US"/>
+        </w:rPr>
+        <w:t xml:space="preserve"> (ODQA)</w:t>
+      </w:r>
+      <w:r>
+        <w:rPr>
+          <w:lang w:val="en-US"/>
+        </w:rPr>
+        <w:t xml:space="preserve"> models</w:t>
+      </w:r>
+      <w:r>
+        <w:rPr>
+          <w:lang w:val="en-US"/>
+        </w:rPr>
+        <w:t xml:space="preserve"> (Voorhees and Tice, 2000)</w:t>
+      </w:r>
+      <w:r>
+        <w:rPr>
+          <w:lang w:val="en-US"/>
+        </w:rPr>
+        <w:t xml:space="preserve"> are used extensively to automate the process of finding information </w:t>
+      </w:r>
+      <w:r>
+        <w:rPr>
+          <w:lang w:val="en-US"/>
+        </w:rPr>
+        <w:t>in</w:t>
+      </w:r>
+      <w:r>
+        <w:rPr>
+          <w:lang w:val="en-US"/>
+        </w:rPr>
+        <w:t xml:space="preserve"> large database</w:t>
+      </w:r>
+      <w:r>
+        <w:rPr>
+          <w:lang w:val="en-US"/>
+        </w:rPr>
+        <w:t>s</w:t>
+      </w:r>
+      <w:r>
+        <w:rPr>
+          <w:lang w:val="en-US"/>
+        </w:rPr>
+        <w:t xml:space="preserve"> of documents</w:t>
+      </w:r>
+      <w:r>
+        <w:rPr>
+          <w:lang w:val="en-US"/>
+        </w:rPr>
+        <w:t>, and using this information to answer questions</w:t>
+      </w:r>
+      <w:r>
+        <w:rPr>
+          <w:lang w:val="en-US"/>
+        </w:rPr>
+        <w:t xml:space="preserve">. </w:t>
+      </w:r>
+      <w:r>
+        <w:rPr>
+          <w:lang w:val="en-US"/>
+        </w:rPr>
+        <w:t xml:space="preserve">A traditional and widely used framework for ODQA models is the </w:t>
+      </w:r>
+      <w:r>
+        <w:rPr>
+          <w:i/>
+          <w:iCs/>
+          <w:lang w:val="en-US"/>
+        </w:rPr>
+        <w:t xml:space="preserve">Retriever-Reader </w:t>
+      </w:r>
+      <w:r>
+        <w:rPr>
+          <w:lang w:val="en-US"/>
+        </w:rPr>
+        <w:t xml:space="preserve">(Chen et al., 2017), in which the ODQA model consists of two modules: An </w:t>
+      </w:r>
+      <w:r>
+        <w:rPr>
+          <w:i/>
+          <w:iCs/>
+          <w:lang w:val="en-US"/>
+        </w:rPr>
+        <w:t>information</w:t>
+      </w:r>
+      <w:r>
+        <w:rPr>
+          <w:lang w:val="en-US"/>
+        </w:rPr>
+        <w:t xml:space="preserve"> </w:t>
+      </w:r>
+      <w:r>
+        <w:rPr>
+          <w:i/>
+          <w:iCs/>
+          <w:lang w:val="en-US"/>
+        </w:rPr>
+        <w:t>retriever (IR)</w:t>
+      </w:r>
+      <w:r>
+        <w:rPr>
+          <w:lang w:val="en-US"/>
+        </w:rPr>
+        <w:t xml:space="preserve"> and a </w:t>
+      </w:r>
+      <w:r>
+        <w:rPr>
+          <w:i/>
+          <w:iCs/>
+          <w:lang w:val="en-US"/>
+        </w:rPr>
+        <w:t>reader</w:t>
+      </w:r>
+      <w:r>
+        <w:rPr>
+          <w:lang w:val="en-US"/>
+        </w:rPr>
+        <w:t>.</w:t>
+      </w:r>
+      <w:r>
+        <w:rPr>
+          <w:lang w:val="en-US"/>
+        </w:rPr>
+        <w:t xml:space="preserve"> The IR retrieves </w:t>
+      </w:r>
+      <w:r>
+        <w:rPr>
+          <w:lang w:val="en-US"/>
+        </w:rPr>
+        <w:t xml:space="preserve">passages </w:t>
+      </w:r>
+      <w:r>
+        <w:rPr>
+          <w:lang w:val="en-US"/>
+        </w:rPr>
+        <w:t xml:space="preserve">of information </w:t>
+      </w:r>
+      <w:r>
+        <w:rPr>
+          <w:i/>
+          <w:iCs/>
+          <w:lang w:val="en-US"/>
+        </w:rPr>
+        <w:t>(context)</w:t>
+      </w:r>
+      <w:r>
+        <w:rPr>
+          <w:lang w:val="en-US"/>
+        </w:rPr>
+        <w:t xml:space="preserve"> </w:t>
+      </w:r>
+      <w:r>
+        <w:rPr>
+          <w:lang w:val="en-US"/>
+        </w:rPr>
+        <w:t>from the document database, and from</w:t>
+      </w:r>
+      <w:r>
+        <w:rPr>
+          <w:lang w:val="en-US"/>
+        </w:rPr>
+        <w:t xml:space="preserve"> </w:t>
+      </w:r>
+      <w:r>
+        <w:rPr>
+          <w:lang w:val="en-US"/>
+        </w:rPr>
+        <w:t xml:space="preserve">the question and </w:t>
+      </w:r>
+      <w:r>
+        <w:rPr>
+          <w:lang w:val="en-US"/>
+        </w:rPr>
+        <w:t>these passages</w:t>
+      </w:r>
+      <w:r>
+        <w:rPr>
+          <w:lang w:val="en-US"/>
+        </w:rPr>
+        <w:t>, the reader yields an answer.</w:t>
+      </w:r>
+      <w:r>
+        <w:rPr>
+          <w:lang w:val="en-US"/>
+        </w:rPr>
+        <w:t xml:space="preserve"> Other newly-suggested frameworks exist, such as the </w:t>
+      </w:r>
+      <w:r>
+        <w:rPr>
+          <w:i/>
+          <w:iCs/>
+          <w:lang w:val="en-US"/>
+        </w:rPr>
+        <w:t>Retriever-Only</w:t>
+      </w:r>
+      <w:r>
+        <w:rPr>
+          <w:lang w:val="en-US"/>
+        </w:rPr>
+        <w:t xml:space="preserve"> (Lee et al., 2021b) in which the answer is extracted directly from the document database, and the </w:t>
+      </w:r>
+      <w:r>
+        <w:rPr>
+          <w:i/>
+          <w:iCs/>
+          <w:lang w:val="en-US"/>
+        </w:rPr>
+        <w:t xml:space="preserve">Generator-Only </w:t>
+      </w:r>
+      <w:r>
+        <w:rPr>
+          <w:lang w:val="en-US"/>
+        </w:rPr>
+        <w:t xml:space="preserve">(Roberts et al., 2020) in which the IR step is </w:t>
+      </w:r>
+      <w:r>
+        <w:rPr>
+          <w:lang w:val="en-US"/>
+        </w:rPr>
+        <w:t>omitted</w:t>
+      </w:r>
+      <w:r>
+        <w:rPr>
+          <w:lang w:val="en-US"/>
+        </w:rPr>
+        <w:t xml:space="preserve"> and an LLM directly generates an answer to the question instead. This report, however, focuses on exploring the traditional </w:t>
+      </w:r>
+      <w:r>
+        <w:rPr>
+          <w:i/>
+          <w:iCs/>
+          <w:lang w:val="en-US"/>
+        </w:rPr>
+        <w:t>Retriever-Reader</w:t>
+      </w:r>
+      <w:r>
+        <w:rPr>
+          <w:lang w:val="en-US"/>
+        </w:rPr>
+        <w:t xml:space="preserve"> framework.</w:t>
+      </w:r>
+    </w:p>
+    <w:p>
+      <w:pPr>
+        <w:rPr>
+          <w:lang w:val="en-US"/>
+        </w:rPr>
+      </w:pPr>
+      <w:r>
+        <w:rPr>
+          <w:lang w:val="en-US"/>
+        </w:rPr>
+        <w:t xml:space="preserve">Different methods exist for implementing the IR. </w:t>
+      </w:r>
+      <w:r>
+        <w:rPr>
+          <w:lang w:val="en-US"/>
+        </w:rPr>
+        <w:t>Non-neural methods</w:t>
+      </w:r>
+      <w:r>
+        <w:rPr>
+          <w:lang w:val="en-US"/>
+        </w:rPr>
+        <w:t xml:space="preserve">, such as TF-IDF (Chen et al., 2017) and BM25 (Mao et al., </w:t>
+      </w:r>
+      <w:r>
+        <w:rPr>
+          <w:lang w:val="en-US"/>
+        </w:rPr>
+        <w:t>2021</w:t>
+      </w:r>
+      <w:r>
+        <w:rPr>
+          <w:lang w:val="en-US"/>
+        </w:rPr>
+        <w:t>), encode the question and the passages in sparse vectors and are</w:t>
+      </w:r>
+      <w:r>
+        <w:rPr>
+          <w:lang w:val="en-US"/>
+        </w:rPr>
+        <w:t xml:space="preserve"> limited</w:t>
+      </w:r>
+      <w:r>
+        <w:rPr>
+          <w:lang w:val="en-US"/>
+        </w:rPr>
+        <w:t xml:space="preserve"> to captur</w:t>
+      </w:r>
+      <w:r>
+        <w:rPr>
+          <w:lang w:val="en-US"/>
+        </w:rPr>
+        <w:t xml:space="preserve">ing </w:t>
+      </w:r>
+      <w:r>
+        <w:rPr>
+          <w:lang w:val="en-US"/>
+        </w:rPr>
+        <w:t>syntactic and word-based similarities between the question and the passages</w:t>
+      </w:r>
+      <w:r>
+        <w:rPr>
+          <w:lang w:val="en-US"/>
+        </w:rPr>
+        <w:t xml:space="preserve"> (Qu et al., 2021)</w:t>
+      </w:r>
+      <w:r>
+        <w:rPr>
+          <w:lang w:val="en-US"/>
+        </w:rPr>
+        <w:t>. Recent neural network-based methods such as DPR (Karpukhin et al., 2020) however, encode the question and the passages in dense vectors and are able to capture deeper semantic-based similarities between the question and the passages.</w:t>
+      </w:r>
+    </w:p>
+    <w:p>
+      <w:pPr>
+        <w:rPr>
+          <w:lang w:val="en-US"/>
+        </w:rPr>
+      </w:pPr>
+      <w:r>
+        <w:rPr>
+          <w:lang w:val="en-US"/>
+        </w:rPr>
+        <w:t xml:space="preserve">Different methods also exist for implementing the reader, and can be divided into two categories: </w:t>
+      </w:r>
+      <w:r>
+        <w:rPr>
+          <w:i/>
+          <w:iCs/>
+          <w:lang w:val="en-US"/>
+        </w:rPr>
+        <w:t>Extractive</w:t>
+      </w:r>
+      <w:r>
+        <w:rPr>
+          <w:lang w:val="en-US"/>
+        </w:rPr>
+        <w:t xml:space="preserve"> </w:t>
+      </w:r>
+      <w:r>
+        <w:rPr>
+          <w:i/>
+          <w:iCs/>
+          <w:lang w:val="en-US"/>
+        </w:rPr>
+        <w:t xml:space="preserve">readers </w:t>
+      </w:r>
+      <w:r>
+        <w:rPr>
+          <w:lang w:val="en-US"/>
+        </w:rPr>
+        <w:t xml:space="preserve">and </w:t>
+      </w:r>
+      <w:r>
+        <w:rPr>
+          <w:i/>
+          <w:iCs/>
+          <w:lang w:val="en-US"/>
+        </w:rPr>
+        <w:t>Generative readers</w:t>
+      </w:r>
+      <w:r>
+        <w:rPr>
+          <w:lang w:val="en-US"/>
+        </w:rPr>
+        <w:t xml:space="preserve">. </w:t>
+      </w:r>
+      <w:r>
+        <w:rPr>
+          <w:lang w:val="en-US"/>
+        </w:rPr>
+        <w:t>Extractive readers locate and extract the answer from the given context passages (Karpukhin et al., 2020; Qu et al., 2021), while generative readers yield the answer by generating new text by means of token prediction (Raffel et al., 2020; Izacard and Grave., 2021).</w:t>
+      </w:r>
+    </w:p>
+    <w:p>
+      <w:pPr>
+        <w:rPr>
+          <w:lang w:val="en-US"/>
+        </w:rPr>
+      </w:pPr>
+      <w:r>
+        <w:rPr>
+          <w:lang w:val="en-US"/>
+        </w:rPr>
+        <w:t xml:space="preserve">In this short paper we present our </w:t>
+      </w:r>
+      <w:r>
+        <w:rPr>
+          <w:lang w:val="en-US"/>
+        </w:rPr>
+        <w:t xml:space="preserve">retriever-reader-based </w:t>
+      </w:r>
+      <w:r>
+        <w:rPr>
+          <w:lang w:val="en-US"/>
+        </w:rPr>
+        <w:t xml:space="preserve">open-domain question answering LLM that uses the TriviaQA dataset of Joshi et al. (2017). With this dataset that contains question-answer-evidence triplets, the LLM is trained using different methods for both the retriever and the reader. </w:t>
+      </w:r>
+      <w:r>
+        <w:rPr>
+          <w:lang w:val="en-US"/>
+        </w:rPr>
+        <w:t>The dataset and the methods used</w:t>
+      </w:r>
+      <w:r>
+        <w:rPr>
+          <w:lang w:val="en-US"/>
+        </w:rPr>
+        <w:t xml:space="preserve"> are presented </w:t>
+      </w:r>
+      <w:r>
+        <w:rPr>
+          <w:lang w:val="en-US"/>
+        </w:rPr>
+        <w:t xml:space="preserve">and explained more thoroughly </w:t>
+      </w:r>
+      <w:r>
+        <w:rPr>
+          <w:lang w:val="en-US"/>
+        </w:rPr>
+        <w:t>in the methodology section</w:t>
+      </w:r>
+      <w:r>
+        <w:rPr>
+          <w:lang w:val="en-US"/>
+        </w:rPr>
+        <w:t>, which is followed by the</w:t>
+      </w:r>
+      <w:r>
+        <w:rPr>
+          <w:lang w:val="en-US"/>
+        </w:rPr>
+        <w:t xml:space="preserve"> results and conclusions of this research. </w:t>
       </w:r>
     </w:p>
     <w:p>
@@ -237,7 +649,14 @@
         <w:rPr>
           <w:lang w:val="en-US"/>
         </w:rPr>
-        <w:t xml:space="preserve">prove the answer was correct. These documents were found by imputing the question in the Bing search machine and taking the 50 first URL’s listed for that question. Besides Wikipedia pages were collected that overlapped with the entity mentioned in the question. This distant supervision method means that the evidence documents were found separately from the question answer pairs. It turned out that 80% of the Wikipedia pages </w:t>
+        <w:t xml:space="preserve">prove the answer was correct. These documents were found by imputing the question in the Bing search machine and taking the 50 first URL’s listed for that question. Besides Wikipedia pages were collected that overlapped with the entity mentioned in the question. This distant supervision method means that the evidence documents were found separately from the question answer pairs. It turned out that 80% of the </w:t>
+      </w:r>
+      <w:r>
+        <w:rPr>
+          <w:lang w:val="en-US"/>
+        </w:rPr>
+        <w:lastRenderedPageBreak/>
+        <w:t xml:space="preserve">Wikipedia pages </w:t>
       </w:r>
       <w:r>
         <w:rPr>
@@ -252,33 +671,42 @@
           <w:lang w:val="en-US"/>
         </w:rPr>
       </w:pPr>
-      <w:r>
-        <w:rPr>
-          <w:lang w:val="en-US"/>
-        </w:rPr>
-        <w:t xml:space="preserve">Joshi, M., Choi, E., Weld, D., &amp; Zettlemoyer, L. (2017). TriviaQA: A Large Scale Distantly Supervised Challenge Dataset for Reading Comprehension. </w:t>
-      </w:r>
-      <w:r>
-        <w:rPr>
-          <w:i/>
-          <w:iCs/>
-          <w:lang w:val="en-US"/>
-        </w:rPr>
-        <w:t>Proceedings Of The 60th Annual Meeting Of The Association For Computational Linguistics (Volume 1: Long Papers)</w:t>
-      </w:r>
-      <w:r>
-        <w:rPr>
-          <w:lang w:val="en-US"/>
-        </w:rPr>
-        <w:t>. https://doi.org/10.18653/v1/p17-1147</w:t>
-      </w:r>
-    </w:p>
-    <w:p>
-      <w:pPr>
-        <w:rPr>
-          <w:lang w:val="en-US"/>
-        </w:rPr>
-      </w:pPr>
+    </w:p>
+    <w:p>
+      <w:pPr>
+        <w:pStyle w:val="ListParagraph"/>
+        <w:numPr>
+          <w:ilvl w:val="0"/>
+          <w:numId w:val="3"/>
+        </w:numPr>
+        <w:rPr>
+          <w:lang w:val="en-US"/>
+        </w:rPr>
+      </w:pPr>
+      <w:r>
+        <w:rPr>
+          <w:lang w:val="en-US"/>
+        </w:rPr>
+        <w:t>How did we split the data?</w:t>
+      </w:r>
+    </w:p>
+    <w:p>
+      <w:pPr>
+        <w:pStyle w:val="ListParagraph"/>
+        <w:numPr>
+          <w:ilvl w:val="0"/>
+          <w:numId w:val="3"/>
+        </w:numPr>
+        <w:rPr>
+          <w:lang w:val="en-US"/>
+        </w:rPr>
+      </w:pPr>
+      <w:r>
+        <w:rPr>
+          <w:lang w:val="en-US"/>
+        </w:rPr>
+        <w:t>How did we chunk the data? (maybe this is part of the methodology part)</w:t>
+      </w:r>
     </w:p>
     <w:p>
       <w:pPr>
@@ -302,7 +730,7 @@
     </w:p>
     <w:p>
       <w:pPr>
-        <w:pStyle w:val="Lijstalinea"/>
+        <w:pStyle w:val="ListParagraph"/>
         <w:numPr>
           <w:ilvl w:val="0"/>
           <w:numId w:val="2"/>
@@ -320,7 +748,7 @@
     </w:p>
     <w:p>
       <w:pPr>
-        <w:pStyle w:val="Lijstalinea"/>
+        <w:pStyle w:val="ListParagraph"/>
         <w:numPr>
           <w:ilvl w:val="1"/>
           <w:numId w:val="2"/>
@@ -338,7 +766,7 @@
     </w:p>
     <w:p>
       <w:pPr>
-        <w:pStyle w:val="Lijstalinea"/>
+        <w:pStyle w:val="ListParagraph"/>
         <w:numPr>
           <w:ilvl w:val="0"/>
           <w:numId w:val="2"/>
@@ -405,179 +833,179 @@
           <w:bCs/>
           <w:lang w:val="en-US"/>
         </w:rPr>
+        <w:t>Conclusions</w:t>
+      </w:r>
+      <w:r>
+        <w:rPr>
+          <w:lang w:val="en-US"/>
+        </w:rPr>
+        <w:t>. The conclusions of the work will be presented very briefly.</w:t>
+      </w:r>
+    </w:p>
+    <w:p>
+      <w:pPr>
+        <w:rPr>
+          <w:lang w:val="en-US"/>
+        </w:rPr>
+      </w:pPr>
+      <w:r>
+        <w:rPr>
+          <w:lang w:val="en-US"/>
+        </w:rPr>
+        <w:t xml:space="preserve">Compare to trivia paper: </w:t>
+      </w:r>
+      <w:r>
+        <w:rPr>
+          <w:lang w:val="en-US"/>
+        </w:rPr>
+        <w:t>Neither approach comes close to human performance (23% and 40% vs. 80%), suggesting that TriviaQA is a challenging testbed that is worth significant future study.</w:t>
+      </w:r>
+    </w:p>
+    <w:p>
+      <w:pPr>
+        <w:rPr>
+          <w:lang w:val="en-US"/>
+        </w:rPr>
+      </w:pPr>
+    </w:p>
+    <w:p>
+      <w:pPr>
+        <w:rPr>
+          <w:lang w:val="en-US"/>
+        </w:rPr>
+      </w:pPr>
+    </w:p>
+    <w:p>
+      <w:pPr>
+        <w:rPr>
+          <w:lang w:val="en-US"/>
+        </w:rPr>
+      </w:pPr>
+      <w:r>
+        <w:rPr>
+          <w:lang w:val="en-US"/>
+        </w:rPr>
+        <w:t>You need to process only the test data/You are not updating any parameters so you don’t need the training data</w:t>
+      </w:r>
+    </w:p>
+    <w:p>
+      <w:pPr>
+        <w:rPr>
+          <w:lang w:val="en-US"/>
+        </w:rPr>
+      </w:pPr>
+    </w:p>
+    <w:p>
+      <w:pPr>
+        <w:rPr>
+          <w:lang w:val="en-US"/>
+        </w:rPr>
+      </w:pPr>
+    </w:p>
+    <w:p>
+      <w:pPr>
+        <w:rPr>
+          <w:lang w:val="en-US"/>
+        </w:rPr>
+      </w:pPr>
+      <w:r>
+        <w:rPr>
+          <w:lang w:val="en-US"/>
+        </w:rPr>
+        <w:t>We don’t have the actual test data</w:t>
+      </w:r>
+    </w:p>
+    <w:p>
+      <w:r>
+        <w:t>Dus met train en dev -</w:t>
+      </w:r>
+      <w:r>
+        <w:t>&gt; train omzetten in train en dev (7900 voor dev/validation dataset) en dev wordt onze test (7993) en test in apart document</w:t>
+      </w:r>
+    </w:p>
+    <w:p>
+      <w:r>
+        <w:t>Controlling generation LLM: niet te veel tokens laten genereren want anders te lange antwoorden en willen efficient</w:t>
+      </w:r>
+    </w:p>
+    <w:p/>
+    <w:p>
+      <w:r>
+        <w:t>Eerst met weinig vragen beginnen</w:t>
+      </w:r>
+    </w:p>
+    <w:p>
+      <w:r>
+        <w:t>We retrieven augmented context</w:t>
+      </w:r>
+    </w:p>
+    <w:p>
+      <w:r>
+        <w:t>Geen tijd voor finetunen</w:t>
+      </w:r>
+    </w:p>
+    <w:p/>
+    <w:p>
+      <w:pPr>
+        <w:rPr>
+          <w:lang w:val="en-US"/>
+        </w:rPr>
+      </w:pPr>
+      <w:r>
+        <w:rPr>
+          <w:lang w:val="en-US"/>
+        </w:rPr>
+        <w:t>Baseline: query question into LLM w</w:t>
+      </w:r>
+      <w:r>
+        <w:rPr>
+          <w:lang w:val="en-US"/>
+        </w:rPr>
+        <w:t xml:space="preserve">ithout context (want weet al veel), </w:t>
+      </w:r>
+    </w:p>
+    <w:p>
+      <w:r>
         <w:lastRenderedPageBreak/>
-        <w:t>Conclusions</w:t>
-      </w:r>
-      <w:r>
-        <w:rPr>
-          <w:lang w:val="en-US"/>
-        </w:rPr>
-        <w:t>. The conclusions of the work will be presented very briefly.</w:t>
-      </w:r>
-    </w:p>
-    <w:p>
-      <w:pPr>
-        <w:rPr>
-          <w:lang w:val="en-US"/>
-        </w:rPr>
-      </w:pPr>
-      <w:r>
-        <w:rPr>
-          <w:lang w:val="en-US"/>
-        </w:rPr>
-        <w:t xml:space="preserve">Compare to trivia paper: </w:t>
-      </w:r>
-      <w:r>
-        <w:rPr>
-          <w:lang w:val="en-US"/>
-        </w:rPr>
-        <w:t>Neither approach comes close to human performance (23% and 40% vs. 80%), suggesting that TriviaQA is a challenging testbed that is worth significant future study.</w:t>
-      </w:r>
-    </w:p>
-    <w:p>
-      <w:pPr>
-        <w:rPr>
-          <w:lang w:val="en-US"/>
-        </w:rPr>
-      </w:pPr>
-    </w:p>
-    <w:p>
-      <w:pPr>
-        <w:rPr>
-          <w:lang w:val="en-US"/>
-        </w:rPr>
-      </w:pPr>
-    </w:p>
-    <w:p>
-      <w:pPr>
-        <w:rPr>
-          <w:lang w:val="en-US"/>
-        </w:rPr>
-      </w:pPr>
-      <w:r>
-        <w:rPr>
-          <w:lang w:val="en-US"/>
-        </w:rPr>
-        <w:t>You need to process only the test data/You are not updating any parameters so you don’t need the training data</w:t>
-      </w:r>
-    </w:p>
-    <w:p>
-      <w:pPr>
-        <w:rPr>
-          <w:lang w:val="en-US"/>
-        </w:rPr>
-      </w:pPr>
-    </w:p>
-    <w:p>
-      <w:pPr>
-        <w:rPr>
-          <w:lang w:val="en-US"/>
-        </w:rPr>
-      </w:pPr>
-    </w:p>
-    <w:p>
-      <w:pPr>
-        <w:rPr>
-          <w:lang w:val="en-US"/>
-        </w:rPr>
-      </w:pPr>
-      <w:r>
-        <w:rPr>
-          <w:lang w:val="en-US"/>
-        </w:rPr>
-        <w:t>We don’t have the actual test data</w:t>
-      </w:r>
-    </w:p>
-    <w:p>
-      <w:r>
-        <w:t>Dus met train en dev -</w:t>
-      </w:r>
-      <w:r>
-        <w:t>&gt; train omzetten in train en dev (7900 voor dev/validation dataset) en dev wordt onze test (7993) en test in apart document</w:t>
-      </w:r>
-    </w:p>
-    <w:p>
-      <w:r>
-        <w:t>Controlling generation LLM: niet te veel tokens laten genereren want anders te lange antwoorden en willen efficient</w:t>
+        <w:t>daarna met docs erbij -&gt; zelf b</w:t>
+      </w:r>
+      <w:r>
+        <w:t>edenken welke augmentation en dat kan daarna ook gebruik worden voor beantwoorden model</w:t>
+      </w:r>
+    </w:p>
+    <w:p>
+      <w:r>
+        <w:t>Selecteren zelf hyperparameters dmv proberen, maar hoeft niet hele validation, 100 is al wel goed</w:t>
       </w:r>
     </w:p>
     <w:p/>
     <w:p>
       <w:r>
-        <w:t>Eerst met weinig vragen beginnen</w:t>
-      </w:r>
-    </w:p>
-    <w:p>
-      <w:r>
-        <w:t>We retrieven augmented context</w:t>
-      </w:r>
-    </w:p>
-    <w:p>
-      <w:r>
-        <w:t>Geen tijd voor finetunen</w:t>
+        <w:t>First follow TUTORIAL</w:t>
       </w:r>
     </w:p>
     <w:p/>
     <w:p>
-      <w:pPr>
-        <w:rPr>
-          <w:lang w:val="en-US"/>
-        </w:rPr>
-      </w:pPr>
-      <w:r>
-        <w:rPr>
-          <w:lang w:val="en-US"/>
-        </w:rPr>
-        <w:t>Baseline: query question into LLM w</w:t>
-      </w:r>
-      <w:r>
-        <w:rPr>
-          <w:lang w:val="en-US"/>
-        </w:rPr>
-        <w:t xml:space="preserve">ithout context (want weet al veel), </w:t>
-      </w:r>
-    </w:p>
-    <w:p>
-      <w:r>
-        <w:t>daarna met docs erbij -&gt; zelf b</w:t>
-      </w:r>
-      <w:r>
-        <w:t>edenken welke augmentation en dat kan daarna ook gebruik worden voor beantwoorden model</w:t>
-      </w:r>
-    </w:p>
-    <w:p>
-      <w:r>
-        <w:t>Selecteren zelf hyperparameters dmv proberen, maar hoeft niet hele validation, 100 is al wel goed</w:t>
+      <w:r>
+        <w:t>Bert is destructive, moeten oo</w:t>
+      </w:r>
+      <w:r>
+        <w:t>k generative doen</w:t>
+      </w:r>
+    </w:p>
+    <w:p>
+      <w:r>
+        <w:t>Destructive: train model om te zeggen of t in paragraaf staat of niet -&gt; gaat wel veel sneller</w:t>
+      </w:r>
+    </w:p>
+    <w:p>
+      <w:r>
+        <w:t>Reader is generative</w:t>
       </w:r>
     </w:p>
     <w:p/>
     <w:p>
       <w:r>
-        <w:t>First follow TUTORIAL</w:t>
-      </w:r>
-    </w:p>
-    <w:p/>
-    <w:p>
-      <w:r>
-        <w:t>Bert is destructive, moeten oo</w:t>
-      </w:r>
-      <w:r>
-        <w:t>k generative doen</w:t>
-      </w:r>
-    </w:p>
-    <w:p>
-      <w:r>
-        <w:t>Destructive: train model om te zeggen of t in paragraaf staat of niet -&gt; gaat wel veel sneller</w:t>
-      </w:r>
-    </w:p>
-    <w:p>
-      <w:r>
-        <w:t>Reader is generative</w:t>
-      </w:r>
-    </w:p>
-    <w:p/>
-    <w:p>
-      <w:r>
         <w:rPr>
           <w:lang w:val="en-US"/>
         </w:rPr>
@@ -599,7 +1027,6 @@
     </w:p>
     <w:p>
       <w:r>
-        <w:lastRenderedPageBreak/>
         <w:t>Huggingface already trained models , wij Hoeven niet te trainen/finetunen</w:t>
       </w:r>
     </w:p>
@@ -777,6 +1204,7 @@
         <w:rPr>
           <w:lang w:val="en-US"/>
         </w:rPr>
+        <w:lastRenderedPageBreak/>
         <w:t>Leon’s</w:t>
       </w:r>
     </w:p>
@@ -814,7 +1242,6 @@
         <w:rPr>
           <w:lang w:val="en-US"/>
         </w:rPr>
-        <w:lastRenderedPageBreak/>
         <w:t>The first question we should ask is </w:t>
       </w:r>
       <w:r>
@@ -872,6 +1299,123 @@
           <w:lang w:val="en-US"/>
         </w:rPr>
         <w:t>. Typically, we are taking words and encoding them into very dense, high-dimensional vectors. The abstract meaning and relationship of words are numerically encoded.</w:t>
+      </w:r>
+    </w:p>
+    <w:p>
+      <w:pPr>
+        <w:rPr>
+          <w:lang w:val="en-US"/>
+        </w:rPr>
+      </w:pPr>
+    </w:p>
+    <w:p>
+      <w:pPr>
+        <w:rPr>
+          <w:lang w:val="en-US"/>
+        </w:rPr>
+      </w:pPr>
+    </w:p>
+    <w:p>
+      <w:pPr>
+        <w:rPr>
+          <w:b/>
+          <w:bCs/>
+          <w:lang w:val="en-US"/>
+        </w:rPr>
+      </w:pPr>
+      <w:r>
+        <w:rPr>
+          <w:b/>
+          <w:bCs/>
+          <w:lang w:val="en-US"/>
+        </w:rPr>
+        <w:t>References</w:t>
+      </w:r>
+    </w:p>
+    <w:p>
+      <w:r>
+        <w:t>Danqi Chen, Adam Fisch, Jason Weston, and Antoine Bordes. 2017. Reading Wikipedia to answer open-domain questions. In Proceedings of the 55th Annual Meeting of the Association for Computational Linguistics (Volume 1: Long Papers), pages 1870–1879, Vancouver, Canada. Association for Computational Linguistics.</w:t>
+      </w:r>
+    </w:p>
+    <w:p>
+      <w:r>
+        <w:t>Gautier Izacard and Edouard Grave. 2021. Leveraging passage retrieval with generative models for open domain question answering. In Proceedings of the 16th Conference of the European Chapter of the Association for Computational Linguistics: Main Volume, pages 874–880, Online. Association for Computational Linguistics.</w:t>
+      </w:r>
+    </w:p>
+    <w:p>
+      <w:pPr>
+        <w:rPr>
+          <w:lang w:val="en-US"/>
+        </w:rPr>
+      </w:pPr>
+      <w:r>
+        <w:rPr>
+          <w:lang w:val="en-US"/>
+        </w:rPr>
+        <w:t xml:space="preserve">Joshi, M., Choi, E., Weld, D., &amp; Zettlemoyer, L. (2017). TriviaQA: A Large Scale Distantly Supervised Challenge Dataset for Reading Comprehension. </w:t>
+      </w:r>
+      <w:r>
+        <w:rPr>
+          <w:i/>
+          <w:iCs/>
+          <w:lang w:val="en-US"/>
+        </w:rPr>
+        <w:t xml:space="preserve">Proceedings Of The 60th Annual </w:t>
+      </w:r>
+      <w:r>
+        <w:rPr>
+          <w:i/>
+          <w:iCs/>
+          <w:lang w:val="en-US"/>
+        </w:rPr>
+        <w:lastRenderedPageBreak/>
+        <w:t>Meeting Of The Association For Computational Linguistics (Volume 1: Long Papers)</w:t>
+      </w:r>
+      <w:r>
+        <w:rPr>
+          <w:lang w:val="en-US"/>
+        </w:rPr>
+        <w:t>. https://doi.org/10.18653/v1/p17-1147</w:t>
+      </w:r>
+    </w:p>
+    <w:p>
+      <w:r>
+        <w:t>Vladimir Karpukhin, Barlas Oguz, Sewon Min, Patrick Lewis, Ledell Wu, Sergey Edunov, Danqi Chen, and Wen-tau Yih. 2020. Dense passage retrieval for opendomain question answering. In Proceedings of the 2020 Conference on Empirical Methods in Natural Language Processing (EMNLP), pages 6769–6781, Online. Association for Computational Linguistics.</w:t>
+      </w:r>
+    </w:p>
+    <w:p>
+      <w:r>
+        <w:t>Jinhyuk Lee, Mujeen Sung, Jaewoo Kang, and Danqi Chen. 2021b. Learning dense representations of phrases at scale. In Proceedings of the 59th Annual Meeting of the Association for Computational Linguistics and the 11th International Joint Conference on Natural Language Processing (Volume 1: Long Papers), pages 6634–6647, Online. Association for Computational Linguistics.</w:t>
+      </w:r>
+    </w:p>
+    <w:p>
+      <w:r>
+        <w:t>Yuning Mao, Pengcheng He, Xiaodong Liu, Yelong Shen, Jianfeng Gao, Jiawei Han, and Weizhu Chen. 2021. Generation-augmented retrieval for open-domain question answering. In Proceedings of the 59th Annual Meeting of the Association for Computational Linguistics and the 11th International Joint Conference on Natural Language Processing (Volume 1: Long Papers), pages 4089–4100, Online. Association for Computational Linguistics.</w:t>
+      </w:r>
+    </w:p>
+    <w:p>
+      <w:r>
+        <w:t>Yingqi Qu, Yuchen Ding, Jing Liu, Kai Liu, Ruiyang Ren, Wayne Xin Zhao, Daxiang Dong, Hua Wu, and Haifeng Wang. 2021. RocketQA: An optimized training approach to dense passage retrieval for opendomain question answering. In Proceedings of the 2021 Conference of the North American Chapter of the Association for Computational Linguistics: Human Language Technologies, pages 5835–5847, Online. Association for Computational Linguistics.</w:t>
+      </w:r>
+    </w:p>
+    <w:p>
+      <w:r>
+        <w:t>Colin Raffel, Noam Shazeer, Adam Roberts, Katherine Lee, Sharan Narang, Michael Matena, Yanqi Zhou, Wei Li, Peter J Liu, et al. 2020. Exploring the limits of transfer learning with a unified text-to-text transformer. J. Mach. Learn. Res., 21(140):1–67.</w:t>
+      </w:r>
+    </w:p>
+    <w:p>
+      <w:r>
+        <w:t>Adam Roberts, Colin Raffel, and Noam Shazeer. 2020. How much knowledge can you pack into the parameters of a language model? In Proceedings of the 2020 Conference on Empirical Methods in Natural Language Processing (EMNLP), pages 5418–5426, Online. Association for Computational Linguistics.</w:t>
+      </w:r>
+    </w:p>
+    <w:p>
+      <w:pPr>
+        <w:rPr>
+          <w:lang w:val="en-US"/>
+        </w:rPr>
+      </w:pPr>
+      <w:r>
+        <w:t>Ellen M. Voorhees and Dawn M. Tice. 2000. The TREC-8 question answering track. In Proceedings of the Second International Conference on Language Resources and Evaluation (LREC’00), Athens, Greece. European Language Resources Association (ELRA).</w:t>
       </w:r>
     </w:p>
     <w:sectPr>
@@ -885,7 +1429,7 @@
 </file>
 
 <file path=word/numbering.xml><?xml version="1.0" encoding="utf-8"?>
-<w:numbering xmlns:wpc="http://schemas.microsoft.com/office/word/2010/wordprocessingCanvas" xmlns:cx="http://schemas.microsoft.com/office/drawing/2014/chartex" xmlns:cx1="http://schemas.microsoft.com/office/drawing/2015/9/8/chartex" xmlns:cx2="http://schemas.microsoft.com/office/drawing/2015/10/21/chartex" xmlns:cx3="http://schemas.microsoft.com/office/drawing/2016/5/9/chartex" xmlns:cx4="http://schemas.microsoft.com/office/drawing/2016/5/10/chartex" xmlns:cx5="http://schemas.microsoft.com/office/drawing/2016/5/11/chartex" xmlns:cx6="http://schemas.microsoft.com/office/drawing/2016/5/12/chartex" xmlns:cx7="http://schemas.microsoft.com/office/drawing/2016/5/13/chartex" xmlns:cx8="http://schemas.microsoft.com/office/drawing/2016/5/14/chartex" xmlns:mc="http://schemas.openxmlformats.org/markup-compatibility/2006" xmlns:aink="http://schemas.microsoft.com/office/drawing/2016/ink" xmlns:am3d="http://schemas.microsoft.com/office/drawing/2017/model3d" xmlns:o="urn:schemas-microsoft-com:office:office" xmlns:oel="http://schemas.microsoft.com/office/2019/extlst" xmlns:r="http://schemas.openxmlformats.org/officeDocument/2006/relationships" xmlns:m="http://schemas.openxmlformats.org/officeDocument/2006/math" xmlns:v="urn:schemas-microsoft-com:vml" xmlns:wp14="http://schemas.microsoft.com/office/word/2010/wordprocessingDrawing" xmlns:wp="http://schemas.openxmlformats.org/drawingml/2006/wordprocessingDrawing" xmlns:w10="urn:schemas-microsoft-com:office:word" xmlns:w="http://schemas.openxmlformats.org/wordprocessingml/2006/main" xmlns:w14="http://schemas.microsoft.com/office/word/2010/wordml" xmlns:w15="http://schemas.microsoft.com/office/word/2012/wordml" xmlns:w16cex="http://schemas.microsoft.com/office/word/2018/wordml/cex" xmlns:w16cid="http://schemas.microsoft.com/office/word/2016/wordml/cid" xmlns:w16="http://schemas.microsoft.com/office/word/2018/wordml" xmlns:w16du="http://schemas.microsoft.com/office/word/2023/wordml/word16du" xmlns:w16sdtdh="http://schemas.microsoft.com/office/word/2020/wordml/sdtdatahash" xmlns:w16se="http://schemas.microsoft.com/office/word/2015/wordml/symex" xmlns:wpg="http://schemas.microsoft.com/office/word/2010/wordprocessingGroup" xmlns:wpi="http://schemas.microsoft.com/office/word/2010/wordprocessingInk" xmlns:wne="http://schemas.microsoft.com/office/word/2006/wordml" xmlns:wps="http://schemas.microsoft.com/office/word/2010/wordprocessingShape" mc:Ignorable="w14 w15 w16se w16cid w16 w16cex w16sdtdh w16du wp14">
+<w:numbering xmlns:wpc="http://schemas.microsoft.com/office/word/2010/wordprocessingCanvas" xmlns:cx="http://schemas.microsoft.com/office/drawing/2014/chartex" xmlns:cx1="http://schemas.microsoft.com/office/drawing/2015/9/8/chartex" xmlns:cx2="http://schemas.microsoft.com/office/drawing/2015/10/21/chartex" xmlns:cx3="http://schemas.microsoft.com/office/drawing/2016/5/9/chartex" xmlns:cx4="http://schemas.microsoft.com/office/drawing/2016/5/10/chartex" xmlns:cx5="http://schemas.microsoft.com/office/drawing/2016/5/11/chartex" xmlns:cx6="http://schemas.microsoft.com/office/drawing/2016/5/12/chartex" xmlns:cx7="http://schemas.microsoft.com/office/drawing/2016/5/13/chartex" xmlns:cx8="http://schemas.microsoft.com/office/drawing/2016/5/14/chartex" xmlns:mc="http://schemas.openxmlformats.org/markup-compatibility/2006" xmlns:aink="http://schemas.microsoft.com/office/drawing/2016/ink" xmlns:am3d="http://schemas.microsoft.com/office/drawing/2017/model3d" xmlns:o="urn:schemas-microsoft-com:office:office" xmlns:oel="http://schemas.microsoft.com/office/2019/extlst" xmlns:r="http://schemas.openxmlformats.org/officeDocument/2006/relationships" xmlns:m="http://schemas.openxmlformats.org/officeDocument/2006/math" xmlns:v="urn:schemas-microsoft-com:vml" xmlns:wp14="http://schemas.microsoft.com/office/word/2010/wordprocessingDrawing" xmlns:wp="http://schemas.openxmlformats.org/drawingml/2006/wordprocessingDrawing" xmlns:w10="urn:schemas-microsoft-com:office:word" xmlns:w="http://schemas.openxmlformats.org/wordprocessingml/2006/main" xmlns:w14="http://schemas.microsoft.com/office/word/2010/wordml" xmlns:w15="http://schemas.microsoft.com/office/word/2012/wordml" xmlns:w16cex="http://schemas.microsoft.com/office/word/2018/wordml/cex" xmlns:w16cid="http://schemas.microsoft.com/office/word/2016/wordml/cid" xmlns:w16="http://schemas.microsoft.com/office/word/2018/wordml" xmlns:w16du="http://schemas.microsoft.com/office/word/2023/wordml/word16du" xmlns:w16sdtdh="http://schemas.microsoft.com/office/word/2020/wordml/sdtdatahash" xmlns:w16sdtfl="http://schemas.microsoft.com/office/word/2024/wordml/sdtformatlock" xmlns:w16se="http://schemas.microsoft.com/office/word/2015/wordml/symex" xmlns:wpg="http://schemas.microsoft.com/office/word/2010/wordprocessingGroup" xmlns:wpi="http://schemas.microsoft.com/office/word/2010/wordprocessingInk" xmlns:wne="http://schemas.microsoft.com/office/word/2006/wordml" xmlns:wps="http://schemas.microsoft.com/office/word/2010/wordprocessingShape" mc:Ignorable="w14 w15 w16se w16cid w16 w16cex w16sdtdh w16sdtfl w16du wp14">
   <w:abstractNum w:abstractNumId="0" w15:restartNumberingAfterBreak="0">
     <w:nsid w:val="4DBE4528"/>
     <w:multiLevelType w:val="hybridMultilevel"/>
@@ -999,6 +1543,118 @@
     </w:lvl>
   </w:abstractNum>
   <w:abstractNum w:abstractNumId="1" w15:restartNumberingAfterBreak="0">
+    <w:nsid w:val="55AD0F51"/>
+    <w:multiLevelType w:val="hybridMultilevel"/>
+    <w:tmpl w:val="EC9A60DC"/>
+    <w:lvl w:ilvl="0" w:tplc="67C8EE34">
+      <w:numFmt w:val="bullet"/>
+      <w:lvlText w:val="-"/>
+      <w:lvlJc w:val="left"/>
+      <w:pPr>
+        <w:ind w:left="720" w:hanging="360"/>
+      </w:pPr>
+      <w:rPr>
+        <w:rFonts w:ascii="Aptos" w:eastAsiaTheme="minorHAnsi" w:hAnsi="Aptos" w:cstheme="minorBidi" w:hint="default"/>
+      </w:rPr>
+    </w:lvl>
+    <w:lvl w:ilvl="1" w:tplc="041D0003" w:tentative="1">
+      <w:start w:val="1"/>
+      <w:numFmt w:val="bullet"/>
+      <w:lvlText w:val="o"/>
+      <w:lvlJc w:val="left"/>
+      <w:pPr>
+        <w:ind w:left="1440" w:hanging="360"/>
+      </w:pPr>
+      <w:rPr>
+        <w:rFonts w:ascii="Courier New" w:hAnsi="Courier New" w:cs="Courier New" w:hint="default"/>
+      </w:rPr>
+    </w:lvl>
+    <w:lvl w:ilvl="2" w:tplc="041D0005" w:tentative="1">
+      <w:start w:val="1"/>
+      <w:numFmt w:val="bullet"/>
+      <w:lvlText w:val=""/>
+      <w:lvlJc w:val="left"/>
+      <w:pPr>
+        <w:ind w:left="2160" w:hanging="360"/>
+      </w:pPr>
+      <w:rPr>
+        <w:rFonts w:ascii="Wingdings" w:hAnsi="Wingdings" w:hint="default"/>
+      </w:rPr>
+    </w:lvl>
+    <w:lvl w:ilvl="3" w:tplc="041D0001" w:tentative="1">
+      <w:start w:val="1"/>
+      <w:numFmt w:val="bullet"/>
+      <w:lvlText w:val=""/>
+      <w:lvlJc w:val="left"/>
+      <w:pPr>
+        <w:ind w:left="2880" w:hanging="360"/>
+      </w:pPr>
+      <w:rPr>
+        <w:rFonts w:ascii="Symbol" w:hAnsi="Symbol" w:hint="default"/>
+      </w:rPr>
+    </w:lvl>
+    <w:lvl w:ilvl="4" w:tplc="041D0003" w:tentative="1">
+      <w:start w:val="1"/>
+      <w:numFmt w:val="bullet"/>
+      <w:lvlText w:val="o"/>
+      <w:lvlJc w:val="left"/>
+      <w:pPr>
+        <w:ind w:left="3600" w:hanging="360"/>
+      </w:pPr>
+      <w:rPr>
+        <w:rFonts w:ascii="Courier New" w:hAnsi="Courier New" w:cs="Courier New" w:hint="default"/>
+      </w:rPr>
+    </w:lvl>
+    <w:lvl w:ilvl="5" w:tplc="041D0005" w:tentative="1">
+      <w:start w:val="1"/>
+      <w:numFmt w:val="bullet"/>
+      <w:lvlText w:val=""/>
+      <w:lvlJc w:val="left"/>
+      <w:pPr>
+        <w:ind w:left="4320" w:hanging="360"/>
+      </w:pPr>
+      <w:rPr>
+        <w:rFonts w:ascii="Wingdings" w:hAnsi="Wingdings" w:hint="default"/>
+      </w:rPr>
+    </w:lvl>
+    <w:lvl w:ilvl="6" w:tplc="041D0001" w:tentative="1">
+      <w:start w:val="1"/>
+      <w:numFmt w:val="bullet"/>
+      <w:lvlText w:val=""/>
+      <w:lvlJc w:val="left"/>
+      <w:pPr>
+        <w:ind w:left="5040" w:hanging="360"/>
+      </w:pPr>
+      <w:rPr>
+        <w:rFonts w:ascii="Symbol" w:hAnsi="Symbol" w:hint="default"/>
+      </w:rPr>
+    </w:lvl>
+    <w:lvl w:ilvl="7" w:tplc="041D0003" w:tentative="1">
+      <w:start w:val="1"/>
+      <w:numFmt w:val="bullet"/>
+      <w:lvlText w:val="o"/>
+      <w:lvlJc w:val="left"/>
+      <w:pPr>
+        <w:ind w:left="5760" w:hanging="360"/>
+      </w:pPr>
+      <w:rPr>
+        <w:rFonts w:ascii="Courier New" w:hAnsi="Courier New" w:cs="Courier New" w:hint="default"/>
+      </w:rPr>
+    </w:lvl>
+    <w:lvl w:ilvl="8" w:tplc="041D0005" w:tentative="1">
+      <w:start w:val="1"/>
+      <w:numFmt w:val="bullet"/>
+      <w:lvlText w:val=""/>
+      <w:lvlJc w:val="left"/>
+      <w:pPr>
+        <w:ind w:left="6480" w:hanging="360"/>
+      </w:pPr>
+      <w:rPr>
+        <w:rFonts w:ascii="Wingdings" w:hAnsi="Wingdings" w:hint="default"/>
+      </w:rPr>
+    </w:lvl>
+  </w:abstractNum>
+  <w:abstractNum w:abstractNumId="2" w15:restartNumberingAfterBreak="0">
     <w:nsid w:val="71465E97"/>
     <w:multiLevelType w:val="multilevel"/>
     <w:tmpl w:val="436CE7BA"/>
@@ -1112,16 +1768,19 @@
     </w:lvl>
   </w:abstractNum>
   <w:num w:numId="1" w16cid:durableId="796682009">
-    <w:abstractNumId w:val="1"/>
+    <w:abstractNumId w:val="2"/>
   </w:num>
   <w:num w:numId="2" w16cid:durableId="1150364821">
     <w:abstractNumId w:val="0"/>
+  </w:num>
+  <w:num w:numId="3" w16cid:durableId="1188909245">
+    <w:abstractNumId w:val="1"/>
   </w:num>
 </w:numbering>
 </file>
 
 <file path=word/styles.xml><?xml version="1.0" encoding="utf-8"?>
-<w:styles xmlns:mc="http://schemas.openxmlformats.org/markup-compatibility/2006" xmlns:r="http://schemas.openxmlformats.org/officeDocument/2006/relationships" xmlns:w="http://schemas.openxmlformats.org/wordprocessingml/2006/main" xmlns:w14="http://schemas.microsoft.com/office/word/2010/wordml" xmlns:w15="http://schemas.microsoft.com/office/word/2012/wordml" xmlns:w16cex="http://schemas.microsoft.com/office/word/2018/wordml/cex" xmlns:w16cid="http://schemas.microsoft.com/office/word/2016/wordml/cid" xmlns:w16="http://schemas.microsoft.com/office/word/2018/wordml" xmlns:w16du="http://schemas.microsoft.com/office/word/2023/wordml/word16du" xmlns:w16sdtdh="http://schemas.microsoft.com/office/word/2020/wordml/sdtdatahash" xmlns:w16se="http://schemas.microsoft.com/office/word/2015/wordml/symex" mc:Ignorable="w14 w15 w16se w16cid w16 w16cex w16sdtdh w16du">
+<w:styles xmlns:mc="http://schemas.openxmlformats.org/markup-compatibility/2006" xmlns:r="http://schemas.openxmlformats.org/officeDocument/2006/relationships" xmlns:w="http://schemas.openxmlformats.org/wordprocessingml/2006/main" xmlns:w14="http://schemas.microsoft.com/office/word/2010/wordml" xmlns:w15="http://schemas.microsoft.com/office/word/2012/wordml" xmlns:w16cex="http://schemas.microsoft.com/office/word/2018/wordml/cex" xmlns:w16cid="http://schemas.microsoft.com/office/word/2016/wordml/cid" xmlns:w16="http://schemas.microsoft.com/office/word/2018/wordml" xmlns:w16du="http://schemas.microsoft.com/office/word/2023/wordml/word16du" xmlns:w16sdtdh="http://schemas.microsoft.com/office/word/2020/wordml/sdtdatahash" xmlns:w16sdtfl="http://schemas.microsoft.com/office/word/2024/wordml/sdtformatlock" xmlns:w16se="http://schemas.microsoft.com/office/word/2015/wordml/symex" mc:Ignorable="w14 w15 w16se w16cid w16 w16cex w16sdtdh w16sdtfl w16du">
   <w:docDefaults>
     <w:rPrDefault>
       <w:rPr>
@@ -1517,15 +2176,15 @@
     <w:lsdException w:name="Unresolved Mention" w:semiHidden="1" w:unhideWhenUsed="1"/>
     <w:lsdException w:name="Smart Link" w:semiHidden="1" w:unhideWhenUsed="1"/>
   </w:latentStyles>
-  <w:style w:type="paragraph" w:default="1" w:styleId="Standaard">
+  <w:style w:type="paragraph" w:default="1" w:styleId="Normal">
     <w:name w:val="Normal"/>
     <w:qFormat/>
   </w:style>
-  <w:style w:type="paragraph" w:styleId="Kop1">
+  <w:style w:type="paragraph" w:styleId="Heading1">
     <w:name w:val="heading 1"/>
-    <w:basedOn w:val="Standaard"/>
-    <w:next w:val="Standaard"/>
-    <w:link w:val="Kop1Char"/>
+    <w:basedOn w:val="Normal"/>
+    <w:next w:val="Normal"/>
+    <w:link w:val="Heading1Char"/>
     <w:uiPriority w:val="9"/>
     <w:qFormat/>
     <w:rsid w:val="009B5128"/>
@@ -1542,11 +2201,11 @@
       <w:szCs w:val="40"/>
     </w:rPr>
   </w:style>
-  <w:style w:type="paragraph" w:styleId="Kop2">
+  <w:style w:type="paragraph" w:styleId="Heading2">
     <w:name w:val="heading 2"/>
-    <w:basedOn w:val="Standaard"/>
-    <w:next w:val="Standaard"/>
-    <w:link w:val="Kop2Char"/>
+    <w:basedOn w:val="Normal"/>
+    <w:next w:val="Normal"/>
+    <w:link w:val="Heading2Char"/>
     <w:uiPriority w:val="9"/>
     <w:semiHidden/>
     <w:unhideWhenUsed/>
@@ -1565,11 +2224,11 @@
       <w:szCs w:val="32"/>
     </w:rPr>
   </w:style>
-  <w:style w:type="paragraph" w:styleId="Kop3">
+  <w:style w:type="paragraph" w:styleId="Heading3">
     <w:name w:val="heading 3"/>
-    <w:basedOn w:val="Standaard"/>
-    <w:next w:val="Standaard"/>
-    <w:link w:val="Kop3Char"/>
+    <w:basedOn w:val="Normal"/>
+    <w:next w:val="Normal"/>
+    <w:link w:val="Heading3Char"/>
     <w:uiPriority w:val="9"/>
     <w:semiHidden/>
     <w:unhideWhenUsed/>
@@ -1588,11 +2247,11 @@
       <w:szCs w:val="28"/>
     </w:rPr>
   </w:style>
-  <w:style w:type="paragraph" w:styleId="Kop4">
+  <w:style w:type="paragraph" w:styleId="Heading4">
     <w:name w:val="heading 4"/>
-    <w:basedOn w:val="Standaard"/>
-    <w:next w:val="Standaard"/>
-    <w:link w:val="Kop4Char"/>
+    <w:basedOn w:val="Normal"/>
+    <w:next w:val="Normal"/>
+    <w:link w:val="Heading4Char"/>
     <w:uiPriority w:val="9"/>
     <w:semiHidden/>
     <w:unhideWhenUsed/>
@@ -1611,11 +2270,11 @@
       <w:color w:val="0F4761" w:themeColor="accent1" w:themeShade="BF"/>
     </w:rPr>
   </w:style>
-  <w:style w:type="paragraph" w:styleId="Kop5">
+  <w:style w:type="paragraph" w:styleId="Heading5">
     <w:name w:val="heading 5"/>
-    <w:basedOn w:val="Standaard"/>
-    <w:next w:val="Standaard"/>
-    <w:link w:val="Kop5Char"/>
+    <w:basedOn w:val="Normal"/>
+    <w:next w:val="Normal"/>
+    <w:link w:val="Heading5Char"/>
     <w:uiPriority w:val="9"/>
     <w:semiHidden/>
     <w:unhideWhenUsed/>
@@ -1632,11 +2291,11 @@
       <w:color w:val="0F4761" w:themeColor="accent1" w:themeShade="BF"/>
     </w:rPr>
   </w:style>
-  <w:style w:type="paragraph" w:styleId="Kop6">
+  <w:style w:type="paragraph" w:styleId="Heading6">
     <w:name w:val="heading 6"/>
-    <w:basedOn w:val="Standaard"/>
-    <w:next w:val="Standaard"/>
-    <w:link w:val="Kop6Char"/>
+    <w:basedOn w:val="Normal"/>
+    <w:next w:val="Normal"/>
+    <w:link w:val="Heading6Char"/>
     <w:uiPriority w:val="9"/>
     <w:semiHidden/>
     <w:unhideWhenUsed/>
@@ -1655,11 +2314,11 @@
       <w:color w:val="595959" w:themeColor="text1" w:themeTint="A6"/>
     </w:rPr>
   </w:style>
-  <w:style w:type="paragraph" w:styleId="Kop7">
+  <w:style w:type="paragraph" w:styleId="Heading7">
     <w:name w:val="heading 7"/>
-    <w:basedOn w:val="Standaard"/>
-    <w:next w:val="Standaard"/>
-    <w:link w:val="Kop7Char"/>
+    <w:basedOn w:val="Normal"/>
+    <w:next w:val="Normal"/>
+    <w:link w:val="Heading7Char"/>
     <w:uiPriority w:val="9"/>
     <w:semiHidden/>
     <w:unhideWhenUsed/>
@@ -1676,11 +2335,11 @@
       <w:color w:val="595959" w:themeColor="text1" w:themeTint="A6"/>
     </w:rPr>
   </w:style>
-  <w:style w:type="paragraph" w:styleId="Kop8">
+  <w:style w:type="paragraph" w:styleId="Heading8">
     <w:name w:val="heading 8"/>
-    <w:basedOn w:val="Standaard"/>
-    <w:next w:val="Standaard"/>
-    <w:link w:val="Kop8Char"/>
+    <w:basedOn w:val="Normal"/>
+    <w:next w:val="Normal"/>
+    <w:link w:val="Heading8Char"/>
     <w:uiPriority w:val="9"/>
     <w:semiHidden/>
     <w:unhideWhenUsed/>
@@ -1699,11 +2358,11 @@
       <w:color w:val="272727" w:themeColor="text1" w:themeTint="D8"/>
     </w:rPr>
   </w:style>
-  <w:style w:type="paragraph" w:styleId="Kop9">
+  <w:style w:type="paragraph" w:styleId="Heading9">
     <w:name w:val="heading 9"/>
-    <w:basedOn w:val="Standaard"/>
-    <w:next w:val="Standaard"/>
-    <w:link w:val="Kop9Char"/>
+    <w:basedOn w:val="Normal"/>
+    <w:next w:val="Normal"/>
+    <w:link w:val="Heading9Char"/>
     <w:uiPriority w:val="9"/>
     <w:semiHidden/>
     <w:unhideWhenUsed/>
@@ -1720,12 +2379,12 @@
       <w:color w:val="272727" w:themeColor="text1" w:themeTint="D8"/>
     </w:rPr>
   </w:style>
-  <w:style w:type="character" w:default="1" w:styleId="Standaardalinea-lettertype">
+  <w:style w:type="character" w:default="1" w:styleId="DefaultParagraphFont">
     <w:name w:val="Default Paragraph Font"/>
     <w:uiPriority w:val="1"/>
     <w:unhideWhenUsed/>
   </w:style>
-  <w:style w:type="table" w:default="1" w:styleId="Standaardtabel">
+  <w:style w:type="table" w:default="1" w:styleId="TableNormal">
     <w:name w:val="Normal Table"/>
     <w:uiPriority w:val="99"/>
     <w:semiHidden/>
@@ -1740,16 +2399,16 @@
       </w:tblCellMar>
     </w:tblPr>
   </w:style>
-  <w:style w:type="numbering" w:default="1" w:styleId="Geenlijst">
+  <w:style w:type="numbering" w:default="1" w:styleId="NoList">
     <w:name w:val="No List"/>
     <w:uiPriority w:val="99"/>
     <w:semiHidden/>
     <w:unhideWhenUsed/>
   </w:style>
-  <w:style w:type="character" w:customStyle="1" w:styleId="Kop1Char">
-    <w:name w:val="Kop 1 Char"/>
-    <w:basedOn w:val="Standaardalinea-lettertype"/>
-    <w:link w:val="Kop1"/>
+  <w:style w:type="character" w:customStyle="1" w:styleId="Heading1Char">
+    <w:name w:val="Heading 1 Char"/>
+    <w:basedOn w:val="DefaultParagraphFont"/>
+    <w:link w:val="Heading1"/>
     <w:uiPriority w:val="9"/>
     <w:rsid w:val="009B5128"/>
     <w:rPr>
@@ -1759,10 +2418,10 @@
       <w:szCs w:val="40"/>
     </w:rPr>
   </w:style>
-  <w:style w:type="character" w:customStyle="1" w:styleId="Kop2Char">
-    <w:name w:val="Kop 2 Char"/>
-    <w:basedOn w:val="Standaardalinea-lettertype"/>
-    <w:link w:val="Kop2"/>
+  <w:style w:type="character" w:customStyle="1" w:styleId="Heading2Char">
+    <w:name w:val="Heading 2 Char"/>
+    <w:basedOn w:val="DefaultParagraphFont"/>
+    <w:link w:val="Heading2"/>
     <w:uiPriority w:val="9"/>
     <w:semiHidden/>
     <w:rsid w:val="009B5128"/>
@@ -1773,10 +2432,10 @@
       <w:szCs w:val="32"/>
     </w:rPr>
   </w:style>
-  <w:style w:type="character" w:customStyle="1" w:styleId="Kop3Char">
-    <w:name w:val="Kop 3 Char"/>
-    <w:basedOn w:val="Standaardalinea-lettertype"/>
-    <w:link w:val="Kop3"/>
+  <w:style w:type="character" w:customStyle="1" w:styleId="Heading3Char">
+    <w:name w:val="Heading 3 Char"/>
+    <w:basedOn w:val="DefaultParagraphFont"/>
+    <w:link w:val="Heading3"/>
     <w:uiPriority w:val="9"/>
     <w:semiHidden/>
     <w:rsid w:val="009B5128"/>
@@ -1787,10 +2446,10 @@
       <w:szCs w:val="28"/>
     </w:rPr>
   </w:style>
-  <w:style w:type="character" w:customStyle="1" w:styleId="Kop4Char">
-    <w:name w:val="Kop 4 Char"/>
-    <w:basedOn w:val="Standaardalinea-lettertype"/>
-    <w:link w:val="Kop4"/>
+  <w:style w:type="character" w:customStyle="1" w:styleId="Heading4Char">
+    <w:name w:val="Heading 4 Char"/>
+    <w:basedOn w:val="DefaultParagraphFont"/>
+    <w:link w:val="Heading4"/>
     <w:uiPriority w:val="9"/>
     <w:semiHidden/>
     <w:rsid w:val="009B5128"/>
@@ -1801,10 +2460,10 @@
       <w:color w:val="0F4761" w:themeColor="accent1" w:themeShade="BF"/>
     </w:rPr>
   </w:style>
-  <w:style w:type="character" w:customStyle="1" w:styleId="Kop5Char">
-    <w:name w:val="Kop 5 Char"/>
-    <w:basedOn w:val="Standaardalinea-lettertype"/>
-    <w:link w:val="Kop5"/>
+  <w:style w:type="character" w:customStyle="1" w:styleId="Heading5Char">
+    <w:name w:val="Heading 5 Char"/>
+    <w:basedOn w:val="DefaultParagraphFont"/>
+    <w:link w:val="Heading5"/>
     <w:uiPriority w:val="9"/>
     <w:semiHidden/>
     <w:rsid w:val="009B5128"/>
@@ -1813,10 +2472,10 @@
       <w:color w:val="0F4761" w:themeColor="accent1" w:themeShade="BF"/>
     </w:rPr>
   </w:style>
-  <w:style w:type="character" w:customStyle="1" w:styleId="Kop6Char">
-    <w:name w:val="Kop 6 Char"/>
-    <w:basedOn w:val="Standaardalinea-lettertype"/>
-    <w:link w:val="Kop6"/>
+  <w:style w:type="character" w:customStyle="1" w:styleId="Heading6Char">
+    <w:name w:val="Heading 6 Char"/>
+    <w:basedOn w:val="DefaultParagraphFont"/>
+    <w:link w:val="Heading6"/>
     <w:uiPriority w:val="9"/>
     <w:semiHidden/>
     <w:rsid w:val="009B5128"/>
@@ -1827,10 +2486,10 @@
       <w:color w:val="595959" w:themeColor="text1" w:themeTint="A6"/>
     </w:rPr>
   </w:style>
-  <w:style w:type="character" w:customStyle="1" w:styleId="Kop7Char">
-    <w:name w:val="Kop 7 Char"/>
-    <w:basedOn w:val="Standaardalinea-lettertype"/>
-    <w:link w:val="Kop7"/>
+  <w:style w:type="character" w:customStyle="1" w:styleId="Heading7Char">
+    <w:name w:val="Heading 7 Char"/>
+    <w:basedOn w:val="DefaultParagraphFont"/>
+    <w:link w:val="Heading7"/>
     <w:uiPriority w:val="9"/>
     <w:semiHidden/>
     <w:rsid w:val="009B5128"/>
@@ -1839,10 +2498,10 @@
       <w:color w:val="595959" w:themeColor="text1" w:themeTint="A6"/>
     </w:rPr>
   </w:style>
-  <w:style w:type="character" w:customStyle="1" w:styleId="Kop8Char">
-    <w:name w:val="Kop 8 Char"/>
-    <w:basedOn w:val="Standaardalinea-lettertype"/>
-    <w:link w:val="Kop8"/>
+  <w:style w:type="character" w:customStyle="1" w:styleId="Heading8Char">
+    <w:name w:val="Heading 8 Char"/>
+    <w:basedOn w:val="DefaultParagraphFont"/>
+    <w:link w:val="Heading8"/>
     <w:uiPriority w:val="9"/>
     <w:semiHidden/>
     <w:rsid w:val="009B5128"/>
@@ -1853,10 +2512,10 @@
       <w:color w:val="272727" w:themeColor="text1" w:themeTint="D8"/>
     </w:rPr>
   </w:style>
-  <w:style w:type="character" w:customStyle="1" w:styleId="Kop9Char">
-    <w:name w:val="Kop 9 Char"/>
-    <w:basedOn w:val="Standaardalinea-lettertype"/>
-    <w:link w:val="Kop9"/>
+  <w:style w:type="character" w:customStyle="1" w:styleId="Heading9Char">
+    <w:name w:val="Heading 9 Char"/>
+    <w:basedOn w:val="DefaultParagraphFont"/>
+    <w:link w:val="Heading9"/>
     <w:uiPriority w:val="9"/>
     <w:semiHidden/>
     <w:rsid w:val="009B5128"/>
@@ -1865,11 +2524,11 @@
       <w:color w:val="272727" w:themeColor="text1" w:themeTint="D8"/>
     </w:rPr>
   </w:style>
-  <w:style w:type="paragraph" w:styleId="Titel">
+  <w:style w:type="paragraph" w:styleId="Title">
     <w:name w:val="Title"/>
-    <w:basedOn w:val="Standaard"/>
-    <w:next w:val="Standaard"/>
-    <w:link w:val="TitelChar"/>
+    <w:basedOn w:val="Normal"/>
+    <w:next w:val="Normal"/>
+    <w:link w:val="TitleChar"/>
     <w:uiPriority w:val="10"/>
     <w:qFormat/>
     <w:rsid w:val="009B5128"/>
@@ -1885,10 +2544,10 @@
       <w:szCs w:val="56"/>
     </w:rPr>
   </w:style>
-  <w:style w:type="character" w:customStyle="1" w:styleId="TitelChar">
-    <w:name w:val="Titel Char"/>
-    <w:basedOn w:val="Standaardalinea-lettertype"/>
-    <w:link w:val="Titel"/>
+  <w:style w:type="character" w:customStyle="1" w:styleId="TitleChar">
+    <w:name w:val="Title Char"/>
+    <w:basedOn w:val="DefaultParagraphFont"/>
+    <w:link w:val="Title"/>
     <w:uiPriority w:val="10"/>
     <w:rsid w:val="009B5128"/>
     <w:rPr>
@@ -1899,11 +2558,11 @@
       <w:szCs w:val="56"/>
     </w:rPr>
   </w:style>
-  <w:style w:type="paragraph" w:styleId="Ondertitel">
+  <w:style w:type="paragraph" w:styleId="Subtitle">
     <w:name w:val="Subtitle"/>
-    <w:basedOn w:val="Standaard"/>
-    <w:next w:val="Standaard"/>
-    <w:link w:val="OndertitelChar"/>
+    <w:basedOn w:val="Normal"/>
+    <w:next w:val="Normal"/>
+    <w:link w:val="SubtitleChar"/>
     <w:uiPriority w:val="11"/>
     <w:qFormat/>
     <w:rsid w:val="009B5128"/>
@@ -1920,10 +2579,10 @@
       <w:szCs w:val="28"/>
     </w:rPr>
   </w:style>
-  <w:style w:type="character" w:customStyle="1" w:styleId="OndertitelChar">
-    <w:name w:val="Ondertitel Char"/>
-    <w:basedOn w:val="Standaardalinea-lettertype"/>
-    <w:link w:val="Ondertitel"/>
+  <w:style w:type="character" w:customStyle="1" w:styleId="SubtitleChar">
+    <w:name w:val="Subtitle Char"/>
+    <w:basedOn w:val="DefaultParagraphFont"/>
+    <w:link w:val="Subtitle"/>
     <w:uiPriority w:val="11"/>
     <w:rsid w:val="009B5128"/>
     <w:rPr>
@@ -1934,11 +2593,11 @@
       <w:szCs w:val="28"/>
     </w:rPr>
   </w:style>
-  <w:style w:type="paragraph" w:styleId="Citaat">
+  <w:style w:type="paragraph" w:styleId="Quote">
     <w:name w:val="Quote"/>
-    <w:basedOn w:val="Standaard"/>
-    <w:next w:val="Standaard"/>
-    <w:link w:val="CitaatChar"/>
+    <w:basedOn w:val="Normal"/>
+    <w:next w:val="Normal"/>
+    <w:link w:val="QuoteChar"/>
     <w:uiPriority w:val="29"/>
     <w:qFormat/>
     <w:rsid w:val="009B5128"/>
@@ -1952,10 +2611,10 @@
       <w:color w:val="404040" w:themeColor="text1" w:themeTint="BF"/>
     </w:rPr>
   </w:style>
-  <w:style w:type="character" w:customStyle="1" w:styleId="CitaatChar">
-    <w:name w:val="Citaat Char"/>
-    <w:basedOn w:val="Standaardalinea-lettertype"/>
-    <w:link w:val="Citaat"/>
+  <w:style w:type="character" w:customStyle="1" w:styleId="QuoteChar">
+    <w:name w:val="Quote Char"/>
+    <w:basedOn w:val="DefaultParagraphFont"/>
+    <w:link w:val="Quote"/>
     <w:uiPriority w:val="29"/>
     <w:rsid w:val="009B5128"/>
     <w:rPr>
@@ -1964,9 +2623,9 @@
       <w:color w:val="404040" w:themeColor="text1" w:themeTint="BF"/>
     </w:rPr>
   </w:style>
-  <w:style w:type="paragraph" w:styleId="Lijstalinea">
+  <w:style w:type="paragraph" w:styleId="ListParagraph">
     <w:name w:val="List Paragraph"/>
-    <w:basedOn w:val="Standaard"/>
+    <w:basedOn w:val="Normal"/>
     <w:uiPriority w:val="34"/>
     <w:qFormat/>
     <w:rsid w:val="009B5128"/>
@@ -1975,9 +2634,9 @@
       <w:contextualSpacing/>
     </w:pPr>
   </w:style>
-  <w:style w:type="character" w:styleId="Intensievebenadrukking">
+  <w:style w:type="character" w:styleId="IntenseEmphasis">
     <w:name w:val="Intense Emphasis"/>
-    <w:basedOn w:val="Standaardalinea-lettertype"/>
+    <w:basedOn w:val="DefaultParagraphFont"/>
     <w:uiPriority w:val="21"/>
     <w:qFormat/>
     <w:rsid w:val="009B5128"/>
@@ -1987,11 +2646,11 @@
       <w:color w:val="0F4761" w:themeColor="accent1" w:themeShade="BF"/>
     </w:rPr>
   </w:style>
-  <w:style w:type="paragraph" w:styleId="Duidelijkcitaat">
+  <w:style w:type="paragraph" w:styleId="IntenseQuote">
     <w:name w:val="Intense Quote"/>
-    <w:basedOn w:val="Standaard"/>
-    <w:next w:val="Standaard"/>
-    <w:link w:val="DuidelijkcitaatChar"/>
+    <w:basedOn w:val="Normal"/>
+    <w:next w:val="Normal"/>
+    <w:link w:val="IntenseQuoteChar"/>
     <w:uiPriority w:val="30"/>
     <w:qFormat/>
     <w:rsid w:val="009B5128"/>
@@ -2010,10 +2669,10 @@
       <w:color w:val="0F4761" w:themeColor="accent1" w:themeShade="BF"/>
     </w:rPr>
   </w:style>
-  <w:style w:type="character" w:customStyle="1" w:styleId="DuidelijkcitaatChar">
-    <w:name w:val="Duidelijk citaat Char"/>
-    <w:basedOn w:val="Standaardalinea-lettertype"/>
-    <w:link w:val="Duidelijkcitaat"/>
+  <w:style w:type="character" w:customStyle="1" w:styleId="IntenseQuoteChar">
+    <w:name w:val="Intense Quote Char"/>
+    <w:basedOn w:val="DefaultParagraphFont"/>
+    <w:link w:val="IntenseQuote"/>
     <w:uiPriority w:val="30"/>
     <w:rsid w:val="009B5128"/>
     <w:rPr>
@@ -2022,9 +2681,9 @@
       <w:color w:val="0F4761" w:themeColor="accent1" w:themeShade="BF"/>
     </w:rPr>
   </w:style>
-  <w:style w:type="character" w:styleId="Intensieveverwijzing">
+  <w:style w:type="character" w:styleId="IntenseReference">
     <w:name w:val="Intense Reference"/>
-    <w:basedOn w:val="Standaardalinea-lettertype"/>
+    <w:basedOn w:val="DefaultParagraphFont"/>
     <w:uiPriority w:val="32"/>
     <w:qFormat/>
     <w:rsid w:val="009B5128"/>

</xml_diff>